<commit_message>
Add Github repo id in docx file.
</commit_message>
<xml_diff>
--- a/Project______Environmental Classification for Plants/Environmental_Classification_Documentation.docx
+++ b/Project______Environmental Classification for Plants/Environmental_Classification_Documentation.docx
@@ -2595,6 +2595,8 @@
         <w:spacing w:line="360" w:lineRule="auto"/>
         <w:rPr>
           <w:rFonts w:asciiTheme="majorBidi" w:hAnsiTheme="majorBidi" w:cstheme="majorBidi"/>
+          <w:b/>
+          <w:bCs/>
           <w:sz w:val="24"/>
           <w:szCs w:val="24"/>
         </w:rPr>
@@ -2610,21 +2612,33 @@
       <w:r>
         <w:rPr>
           <w:rFonts w:asciiTheme="majorBidi" w:hAnsiTheme="majorBidi" w:cstheme="majorBidi"/>
-          <w:sz w:val="24"/>
-          <w:szCs w:val="24"/>
-        </w:rPr>
-        <w:t>https://github.com/rashid873/IoT_Final_Project.git</w:t>
-      </w:r>
-    </w:p>
-    <w:p>
-      <w:pPr>
-        <w:spacing w:line="360" w:lineRule="auto"/>
-        <w:rPr>
-          <w:rFonts w:asciiTheme="majorBidi" w:hAnsiTheme="majorBidi" w:cstheme="majorBidi"/>
-          <w:sz w:val="24"/>
-          <w:szCs w:val="24"/>
-        </w:rPr>
-      </w:pPr>
+          <w:b/>
+          <w:bCs/>
+          <w:sz w:val="24"/>
+          <w:szCs w:val="24"/>
+        </w:rPr>
+        <w:t>https://github.com/hamza01012/Lab</w:t>
+      </w:r>
+      <w:r>
+        <w:rPr>
+          <w:rFonts w:asciiTheme="majorBidi" w:hAnsiTheme="majorBidi" w:cstheme="majorBidi"/>
+          <w:b/>
+          <w:bCs/>
+          <w:sz w:val="24"/>
+          <w:szCs w:val="24"/>
+        </w:rPr>
+        <w:t>-</w:t>
+      </w:r>
+      <w:r>
+        <w:rPr>
+          <w:rFonts w:asciiTheme="majorBidi" w:hAnsiTheme="majorBidi" w:cstheme="majorBidi"/>
+          <w:b/>
+          <w:bCs/>
+          <w:sz w:val="24"/>
+          <w:szCs w:val="24"/>
+        </w:rPr>
+        <w:t>work/tree/main/Project______Environmental%20Classification%20for%20Plants</w:t>
+      </w:r>
     </w:p>
     <w:sectPr>
       <w:pgSz w:w="11909" w:h="16834" w:code="9"/>

</xml_diff>